<commit_message>
Update Practice SQL files
</commit_message>
<xml_diff>
--- a/Practice SQL/SQL- Practice.docx
+++ b/Practice SQL/SQL- Practice.docx
@@ -4790,7 +4790,7 @@
         <w:rPr>
           <w:b/>
         </w:rPr>
-        <w:t>SELECT CUST_CNT_CD, CUST_SEQ, CUST_GRP_HRCHY_CD, CUST_GRP_ID</w:t>
+        <w:t>SELECT CUST_GRP_ID, CUST_GRP_HRCHY_CD</w:t>
       </w:r>
     </w:p>
     <w:p>
@@ -4808,78 +4808,57 @@
     </w:p>
     <w:p>
       <w:pPr>
-        <w:tabs>
-          <w:tab w:val="left" w:pos="2880"/>
-        </w:tabs>
-        <w:rPr>
-          <w:b/>
-        </w:rPr>
-      </w:pPr>
-      <w:r>
-        <w:rPr>
-          <w:b/>
-        </w:rPr>
-        <w:t>WHERE CUST_GRP_HRCHY_CD = (SELECT CUST_GRP_HRCHY_CD</w:t>
-      </w:r>
-    </w:p>
-    <w:p>
-      <w:pPr>
-        <w:tabs>
-          <w:tab w:val="left" w:pos="3060"/>
-        </w:tabs>
-        <w:rPr>
-          <w:b/>
-        </w:rPr>
-      </w:pPr>
-      <w:r>
-        <w:rPr>
-          <w:b/>
-        </w:rPr>
-        <w:t xml:space="preserve">                            </w:t>
-      </w:r>
-      <w:r>
-        <w:rPr>
-          <w:b/>
-        </w:rPr>
-        <w:tab/>
-        <w:t>FROM MDM_CUSTOMER</w:t>
-      </w:r>
-    </w:p>
-    <w:p>
-      <w:pPr>
-        <w:tabs>
-          <w:tab w:val="left" w:pos="3060"/>
-        </w:tabs>
-        <w:rPr>
-          <w:b/>
-        </w:rPr>
-      </w:pPr>
-      <w:r>
-        <w:rPr>
-          <w:b/>
-        </w:rPr>
-        <w:t xml:space="preserve">                           </w:t>
-      </w:r>
-      <w:r>
-        <w:rPr>
-          <w:b/>
-        </w:rPr>
-        <w:tab/>
-        <w:t>WHERE CUST_GRP_HRCHY_CD != 'G' AND ROWNUM &lt;=1)</w:t>
-      </w:r>
-      <w:r>
-        <w:rPr>
-          <w:b/>
-        </w:rPr>
-        <w:t>;</w:t>
-      </w:r>
-    </w:p>
-    <w:p>
-      <w:pPr>
-        <w:rPr>
-          <w:b/>
-        </w:rPr>
-      </w:pPr>
+        <w:rPr>
+          <w:b/>
+        </w:rPr>
+      </w:pPr>
+      <w:r>
+        <w:rPr>
+          <w:b/>
+        </w:rPr>
+        <w:t>WHERE CUST_GRP_ID NOT IN (SELECT CUST_GRP_ID</w:t>
+      </w:r>
+    </w:p>
+    <w:p>
+      <w:pPr>
+        <w:ind w:left="1440"/>
+        <w:rPr>
+          <w:b/>
+        </w:rPr>
+      </w:pPr>
+      <w:r>
+        <w:rPr>
+          <w:b/>
+        </w:rPr>
+        <w:t xml:space="preserve">                            FROM MDM_CUSTOMER B</w:t>
+      </w:r>
+    </w:p>
+    <w:p>
+      <w:pPr>
+        <w:ind w:left="1440"/>
+        <w:rPr>
+          <w:b/>
+        </w:rPr>
+      </w:pPr>
+      <w:r>
+        <w:rPr>
+          <w:b/>
+        </w:rPr>
+        <w:t xml:space="preserve">                            WHERE CUST_GRP_HRCHY_CD = 'G') </w:t>
+      </w:r>
+    </w:p>
+    <w:p>
+      <w:pPr>
+        <w:rPr>
+          <w:b/>
+        </w:rPr>
+      </w:pPr>
+      <w:r>
+        <w:rPr>
+          <w:b/>
+        </w:rPr>
+        <w:t>AND CUST_GRP_HRCHY_CD IN('I', 'C');</w:t>
+      </w:r>
     </w:p>
     <w:p>
       <w:r>
@@ -4932,53 +4911,124 @@
         <w:rPr>
           <w:b/>
         </w:rPr>
-        <w:t>SELECT CUST_CNT_CD, CUST_SEQ, CUST_GRP_HRCHY_CD, CUST_GRP_ID</w:t>
-      </w:r>
-    </w:p>
-    <w:p>
-      <w:pPr>
-        <w:rPr>
-          <w:b/>
-        </w:rPr>
-      </w:pPr>
-      <w:r>
-        <w:rPr>
-          <w:b/>
-        </w:rPr>
-        <w:t>FROM MDM_CUSTOMER</w:t>
-      </w:r>
-    </w:p>
-    <w:p>
-      <w:pPr>
-        <w:rPr>
-          <w:b/>
-        </w:rPr>
-      </w:pPr>
-      <w:r>
-        <w:rPr>
-          <w:b/>
-        </w:rPr>
-        <w:t>WHERE CUST_GRP_HRCHY_CD != 'C'</w:t>
-      </w:r>
-      <w:r>
-        <w:rPr>
-          <w:b/>
-        </w:rPr>
-        <w:t>;</w:t>
-      </w:r>
-    </w:p>
-    <w:p>
-      <w:pPr>
-        <w:rPr>
-          <w:b/>
-        </w:rPr>
-      </w:pPr>
-    </w:p>
-    <w:p>
-      <w:r>
-        <w:rPr>
-          <w:b/>
-        </w:rPr>
+        <w:t>SELECT DISTINCT CUST_GRP_ID</w:t>
+      </w:r>
+    </w:p>
+    <w:p>
+      <w:pPr>
+        <w:rPr>
+          <w:b/>
+        </w:rPr>
+      </w:pPr>
+      <w:r>
+        <w:rPr>
+          <w:b/>
+        </w:rPr>
+        <w:t>FROM MDM_CUSTOMER A</w:t>
+      </w:r>
+    </w:p>
+    <w:p>
+      <w:pPr>
+        <w:rPr>
+          <w:b/>
+        </w:rPr>
+      </w:pPr>
+      <w:r>
+        <w:rPr>
+          <w:b/>
+        </w:rPr>
+        <w:t>WHERE CUST_GRP_ID NOT IN (SELECT CUST_GRP_ID</w:t>
+      </w:r>
+    </w:p>
+    <w:p>
+      <w:pPr>
+        <w:ind w:left="1440"/>
+        <w:rPr>
+          <w:b/>
+        </w:rPr>
+      </w:pPr>
+      <w:r>
+        <w:rPr>
+          <w:b/>
+        </w:rPr>
+        <w:t xml:space="preserve">                            FROM MDM_CUSTOMER</w:t>
+      </w:r>
+    </w:p>
+    <w:p>
+      <w:pPr>
+        <w:ind w:left="1440"/>
+        <w:rPr>
+          <w:b/>
+        </w:rPr>
+      </w:pPr>
+      <w:r>
+        <w:rPr>
+          <w:b/>
+        </w:rPr>
+        <w:t xml:space="preserve">                            WHERE CUST_GRP_HRCHY_CD = 'C')</w:t>
+      </w:r>
+    </w:p>
+    <w:p>
+      <w:pPr>
+        <w:rPr>
+          <w:b/>
+        </w:rPr>
+      </w:pPr>
+      <w:r>
+        <w:rPr>
+          <w:b/>
+        </w:rPr>
+        <w:t>AND EXISTS (SELECT 1</w:t>
+      </w:r>
+    </w:p>
+    <w:p>
+      <w:pPr>
+        <w:ind w:left="630"/>
+        <w:rPr>
+          <w:b/>
+        </w:rPr>
+      </w:pPr>
+      <w:r>
+        <w:rPr>
+          <w:b/>
+        </w:rPr>
+        <w:t xml:space="preserve">            FROM MDM_CUSTOMER B</w:t>
+      </w:r>
+    </w:p>
+    <w:p>
+      <w:pPr>
+        <w:ind w:left="630"/>
+        <w:rPr>
+          <w:b/>
+        </w:rPr>
+      </w:pPr>
+      <w:r>
+        <w:rPr>
+          <w:b/>
+        </w:rPr>
+        <w:t xml:space="preserve">            WHERE A.CUST_GRP_HRCHY_CD = 'I' AND B.CUST_GRP_HRCHY_CD = 'G' </w:t>
+      </w:r>
+    </w:p>
+    <w:p>
+      <w:pPr>
+        <w:ind w:left="630"/>
+        <w:rPr>
+          <w:b/>
+        </w:rPr>
+      </w:pPr>
+      <w:r>
+        <w:rPr>
+          <w:b/>
+        </w:rPr>
+        <w:t xml:space="preserve">            AND A.CUST_GRP_ID = B.CUST_GRP_ID);</w:t>
+      </w:r>
+    </w:p>
+    <w:p>
+      <w:r>
+        <w:rPr>
+          <w:b/>
+        </w:rPr>
+        <w:lastRenderedPageBreak/>
         <w:t>Câu 1</w:t>
       </w:r>
       <w:r>
@@ -5005,7 +5055,6 @@
         <w:rPr>
           <w:noProof/>
         </w:rPr>
-        <w:lastRenderedPageBreak/>
         <w:drawing>
           <wp:inline distT="0" distB="0" distL="0" distR="0" wp14:anchorId="2F303676" wp14:editId="67A606B6">
             <wp:extent cx="2057578" cy="1729890"/>

</xml_diff>